<commit_message>
revision including Experiment 4
</commit_message>
<xml_diff>
--- a/writeup/coverletter r1.docx
+++ b/writeup/coverletter r1.docx
@@ -82,6 +82,13 @@
           <w:rFonts w:ascii="Times" w:hAnsi="Times" w:cs="Helvetica"/>
         </w:rPr>
       </w:pPr>
+      <w:r>
+        <w:rPr>
+          <w:rFonts w:ascii="Times" w:hAnsi="Times" w:cs="Helvetica"/>
+        </w:rPr>
+        <w:br/>
+        <w:t>We apologize for the delay in submitting our revision – the delay was caused by the time it took to collect data for Experiment 4, which includes several controls relevant to the points raised by the reviewers, as well as a replication of the original developmental effect with a larger sample.</w:t>
+      </w:r>
     </w:p>
     <w:p>
       <w:pPr>
@@ -96,18 +103,6 @@
           <w:rFonts w:ascii="Times" w:hAnsi="Times" w:cs="Helvetica"/>
         </w:rPr>
       </w:pPr>
-      <w:r>
-        <w:rPr>
-          <w:rFonts w:ascii="Times" w:hAnsi="Times" w:cs="Helvetica"/>
-        </w:rPr>
-        <w:t>We l</w:t>
-      </w:r>
-      <w:r>
-        <w:rPr>
-          <w:rFonts w:ascii="Times" w:hAnsi="Times" w:cs="Helvetica"/>
-        </w:rPr>
-        <w:t xml:space="preserve">ook forward to hearing from you regarding the manuscript; please do not hesitate to contact us if you have any further questions or concerns. </w:t>
-      </w:r>
     </w:p>
     <w:p>
       <w:pPr>
@@ -122,6 +117,18 @@
           <w:rFonts w:ascii="Times" w:hAnsi="Times" w:cs="Helvetica"/>
         </w:rPr>
       </w:pPr>
+      <w:r>
+        <w:rPr>
+          <w:rFonts w:ascii="Times" w:hAnsi="Times" w:cs="Helvetica"/>
+        </w:rPr>
+        <w:t>We l</w:t>
+      </w:r>
+      <w:r>
+        <w:rPr>
+          <w:rFonts w:ascii="Times" w:hAnsi="Times" w:cs="Helvetica"/>
+        </w:rPr>
+        <w:t xml:space="preserve">ook forward to hearing from you regarding the manuscript; please do not hesitate to contact us if you have any further questions or concerns. </w:t>
+      </w:r>
     </w:p>
     <w:p>
       <w:pPr>
@@ -136,12 +143,6 @@
           <w:rFonts w:ascii="Times" w:hAnsi="Times" w:cs="Helvetica"/>
         </w:rPr>
       </w:pPr>
-      <w:r>
-        <w:rPr>
-          <w:rFonts w:ascii="Times" w:hAnsi="Times" w:cs="Helvetica"/>
-        </w:rPr>
-        <w:t>Sincerely,</w:t>
-      </w:r>
     </w:p>
     <w:p>
       <w:pPr>
@@ -160,7 +161,7 @@
         <w:rPr>
           <w:rFonts w:ascii="Times" w:hAnsi="Times" w:cs="Helvetica"/>
         </w:rPr>
-        <w:t xml:space="preserve"> </w:t>
+        <w:t>Sincerely,</w:t>
       </w:r>
     </w:p>
     <w:p>
@@ -172,16 +173,15 @@
         <w:autoSpaceDE w:val="0"/>
         <w:autoSpaceDN w:val="0"/>
         <w:adjustRightInd w:val="0"/>
-        <w:ind w:left="630" w:hanging="630"/>
-        <w:rPr>
-          <w:rFonts w:ascii="Times" w:hAnsi="Times" w:cs="Helvetica"/>
-        </w:rPr>
-      </w:pPr>
-      <w:r>
-        <w:rPr>
-          <w:rFonts w:ascii="Times" w:hAnsi="Times" w:cs="Helvetica"/>
-        </w:rPr>
-        <w:t>Michael C. Frank and Noah D. Goodman</w:t>
+        <w:rPr>
+          <w:rFonts w:ascii="Times" w:hAnsi="Times" w:cs="Helvetica"/>
+        </w:rPr>
+      </w:pPr>
+      <w:r>
+        <w:rPr>
+          <w:rFonts w:ascii="Times" w:hAnsi="Times" w:cs="Helvetica"/>
+        </w:rPr>
+        <w:t xml:space="preserve"> </w:t>
       </w:r>
     </w:p>
     <w:p>
@@ -193,10 +193,17 @@
         <w:autoSpaceDE w:val="0"/>
         <w:autoSpaceDN w:val="0"/>
         <w:adjustRightInd w:val="0"/>
-        <w:rPr>
-          <w:rFonts w:ascii="Times" w:hAnsi="Times" w:cs="Helvetica"/>
-        </w:rPr>
-      </w:pPr>
+        <w:ind w:left="630" w:hanging="630"/>
+        <w:rPr>
+          <w:rFonts w:ascii="Times" w:hAnsi="Times" w:cs="Helvetica"/>
+        </w:rPr>
+      </w:pPr>
+      <w:r>
+        <w:rPr>
+          <w:rFonts w:ascii="Times" w:hAnsi="Times" w:cs="Helvetica"/>
+        </w:rPr>
+        <w:t>Michael C. Frank and Noah D. Goodman</w:t>
+      </w:r>
     </w:p>
     <w:p>
       <w:pPr>
@@ -215,6 +222,20 @@
     <w:p>
       <w:pPr>
         <w:widowControl w:val="0"/>
+        <w:tabs>
+          <w:tab w:val="left" w:pos="630"/>
+        </w:tabs>
+        <w:autoSpaceDE w:val="0"/>
+        <w:autoSpaceDN w:val="0"/>
+        <w:adjustRightInd w:val="0"/>
+        <w:rPr>
+          <w:rFonts w:ascii="Times" w:hAnsi="Times" w:cs="Helvetica"/>
+        </w:rPr>
+      </w:pPr>
+    </w:p>
+    <w:p>
+      <w:pPr>
+        <w:widowControl w:val="0"/>
         <w:autoSpaceDE w:val="0"/>
         <w:autoSpaceDN w:val="0"/>
         <w:adjustRightInd w:val="0"/>
@@ -420,12 +441,20 @@
         </w:rPr>
         <w:t xml:space="preserve"> in other unpublished work we have found that designs that repeat these sorts of inferences too many times lead to learning over the course of the experiment. </w:t>
       </w:r>
+      <w:commentRangeStart w:id="0"/>
       <w:r>
         <w:rPr>
           <w:rFonts w:ascii="Times" w:hAnsi="Times" w:cs="Helvetica"/>
         </w:rPr>
         <w:t xml:space="preserve">We have added some brief discussion of this issue to the text. </w:t>
       </w:r>
+      <w:commentRangeEnd w:id="0"/>
+      <w:r>
+        <w:rPr>
+          <w:rStyle w:val="CommentReference"/>
+        </w:rPr>
+        <w:commentReference w:id="0"/>
+      </w:r>
     </w:p>
     <w:p>
       <w:pPr>
@@ -489,6 +518,7 @@
           <w:rFonts w:ascii="Times" w:hAnsi="Times" w:cs="Helvetica"/>
         </w:rPr>
       </w:pPr>
+      <w:commentRangeStart w:id="1"/>
       <w:r>
         <w:rPr>
           <w:rFonts w:ascii="Times" w:hAnsi="Times" w:cs="Helvetica"/>
@@ -519,6 +549,13 @@
         </w:rPr>
         <w:t xml:space="preserve">. </w:t>
       </w:r>
+      <w:commentRangeEnd w:id="1"/>
+      <w:r>
+        <w:rPr>
+          <w:rStyle w:val="CommentReference"/>
+        </w:rPr>
+        <w:commentReference w:id="1"/>
+      </w:r>
       <w:r>
         <w:rPr>
           <w:rFonts w:ascii="Times" w:hAnsi="Times" w:cs="Helvetica"/>
@@ -607,13 +644,53 @@
         <w:rPr>
           <w:rFonts w:ascii="Times" w:hAnsi="Times" w:cs="Helvetica"/>
         </w:rPr>
-        <w:t xml:space="preserve">ic for children’s word learning. In our revision we have supplemented our discussion of </w:t>
-      </w:r>
-      <w:r>
-        <w:rPr>
-          <w:rFonts w:ascii="Times" w:hAnsi="Times" w:cs="Helvetica"/>
-        </w:rPr>
-        <w:t xml:space="preserve">the role that salience could play both in our model and in the general discussion. </w:t>
+        <w:t xml:space="preserve">ic for children’s word learning. </w:t>
+      </w:r>
+      <w:commentRangeStart w:id="2"/>
+      <w:r>
+        <w:rPr>
+          <w:rFonts w:ascii="Times" w:hAnsi="Times" w:cs="Helvetica"/>
+        </w:rPr>
+        <w:t xml:space="preserve">In our revision we have supplemented our discussion of </w:t>
+      </w:r>
+      <w:r>
+        <w:rPr>
+          <w:rFonts w:ascii="Times" w:hAnsi="Times" w:cs="Helvetica"/>
+        </w:rPr>
+        <w:t xml:space="preserve">the role that salience could play both in our model and in the general </w:t>
+      </w:r>
+      <w:r>
+        <w:rPr>
+          <w:rFonts w:ascii="Times" w:hAnsi="Times" w:cs="Helvetica"/>
+        </w:rPr>
+        <w:t>discussion</w:t>
+      </w:r>
+      <w:commentRangeEnd w:id="2"/>
+      <w:r>
+        <w:rPr>
+          <w:rStyle w:val="CommentReference"/>
+        </w:rPr>
+        <w:commentReference w:id="2"/>
+      </w:r>
+      <w:r>
+        <w:rPr>
+          <w:rFonts w:ascii="Times" w:hAnsi="Times" w:cs="Helvetica"/>
+        </w:rPr>
+        <w:t>, as well as adding a “salience control” in Experiment 4 that shows that pure perceptual salience judgments</w:t>
+      </w:r>
+      <w:del w:id="3" w:author="Michael C Frank" w:date="2014-06-20T16:00:00Z">
+        <w:r>
+          <w:rPr>
+            <w:rFonts w:ascii="Times" w:hAnsi="Times" w:cs="Helvetica"/>
+          </w:rPr>
+          <w:delText xml:space="preserve"> </w:delText>
+        </w:r>
+      </w:del>
+      <w:r>
+        <w:rPr>
+          <w:rFonts w:ascii="Times" w:hAnsi="Times" w:cs="Helvetica"/>
+        </w:rPr>
+        <w:t xml:space="preserve">. </w:t>
       </w:r>
     </w:p>
     <w:p>
@@ -793,44 +870,66 @@
         <w:rPr>
           <w:rFonts w:ascii="Times" w:hAnsi="Times" w:cs="Helvetica"/>
         </w:rPr>
-        <w:t>Thus, while we have added discussion of salience and of our items, we do not believe a replication wi</w:t>
-      </w:r>
-      <w:r>
-        <w:rPr>
-          <w:rFonts w:ascii="Times" w:hAnsi="Times" w:cs="Helvetica"/>
-        </w:rPr>
-        <w:t>th photos is warranted here.  Investigation of the question of feature salience is an important next step, but we feel that this may be beyond the scope of the</w:t>
-      </w:r>
-      <w:r>
-        <w:rPr>
-          <w:rFonts w:ascii="Times" w:hAnsi="Times" w:cs="Helvetica"/>
-        </w:rPr>
-        <w:t xml:space="preserve"> current paper. Nevertheless, </w:t>
-      </w:r>
-      <w:r>
-        <w:rPr>
-          <w:rFonts w:ascii="Times" w:hAnsi="Times" w:cs="Helvetica"/>
-        </w:rPr>
-        <w:t>if the Editor or Reviewers feel otherwise then we can consider adding additional experiments</w:t>
-      </w:r>
-      <w:r>
-        <w:rPr>
-          <w:rFonts w:ascii="Times" w:hAnsi="Times" w:cs="Helvetica"/>
-        </w:rPr>
-        <w:t xml:space="preserve"> dealing with this issue</w:t>
-      </w:r>
-      <w:r>
-        <w:rPr>
-          <w:rFonts w:ascii="Times" w:hAnsi="Times" w:cs="Helvetica"/>
-        </w:rPr>
-        <w:t xml:space="preserve">. </w:t>
-      </w:r>
-      <w:r>
-        <w:rPr>
-          <w:rFonts w:ascii="Times" w:hAnsi="Times" w:cs="Helvetica"/>
-        </w:rPr>
-        <w:t xml:space="preserve"> </w:t>
-      </w:r>
+        <w:t>Thus, while we have added discussion of salience</w:t>
+      </w:r>
+      <w:del w:id="4" w:author="Michael C Frank" w:date="2014-06-20T16:01:00Z">
+        <w:r>
+          <w:rPr>
+            <w:rFonts w:ascii="Times" w:hAnsi="Times" w:cs="Helvetica"/>
+          </w:rPr>
+          <w:delText xml:space="preserve"> and of our items</w:delText>
+        </w:r>
+      </w:del>
+      <w:r>
+        <w:rPr>
+          <w:rFonts w:ascii="Times" w:hAnsi="Times" w:cs="Helvetica"/>
+        </w:rPr>
+        <w:t>, we do not believe a replication wi</w:t>
+      </w:r>
+      <w:r>
+        <w:rPr>
+          <w:rFonts w:ascii="Times" w:hAnsi="Times" w:cs="Helvetica"/>
+        </w:rPr>
+        <w:t xml:space="preserve">th photos is warranted here. </w:t>
+      </w:r>
+      <w:del w:id="5" w:author="Michael C Frank" w:date="2014-06-20T16:01:00Z">
+        <w:r>
+          <w:rPr>
+            <w:rFonts w:ascii="Times" w:hAnsi="Times" w:cs="Helvetica"/>
+          </w:rPr>
+          <w:delText xml:space="preserve"> Investigation of the question of feature salience is an important next step, but we feel that this may be beyond the scope of the</w:delText>
+        </w:r>
+        <w:r>
+          <w:rPr>
+            <w:rFonts w:ascii="Times" w:hAnsi="Times" w:cs="Helvetica"/>
+          </w:rPr>
+          <w:delText xml:space="preserve"> current paper. Nevertheless, </w:delText>
+        </w:r>
+        <w:r>
+          <w:rPr>
+            <w:rFonts w:ascii="Times" w:hAnsi="Times" w:cs="Helvetica"/>
+          </w:rPr>
+          <w:delText>if the Editor or Reviewers feel otherwise then we can consider adding additional experiments</w:delText>
+        </w:r>
+        <w:r>
+          <w:rPr>
+            <w:rFonts w:ascii="Times" w:hAnsi="Times" w:cs="Helvetica"/>
+          </w:rPr>
+          <w:delText xml:space="preserve"> dealing with this issue</w:delText>
+        </w:r>
+        <w:r>
+          <w:rPr>
+            <w:rFonts w:ascii="Times" w:hAnsi="Times" w:cs="Helvetica"/>
+          </w:rPr>
+          <w:delText xml:space="preserve">. </w:delText>
+        </w:r>
+        <w:r>
+          <w:rPr>
+            <w:rFonts w:ascii="Times" w:hAnsi="Times" w:cs="Helvetica"/>
+          </w:rPr>
+          <w:delText xml:space="preserve"> </w:delText>
+        </w:r>
+      </w:del>
     </w:p>
     <w:p>
       <w:pPr>
@@ -1022,13 +1121,83 @@
         <w:rPr>
           <w:rFonts w:ascii="Times" w:hAnsi="Times" w:cs="Helvetica"/>
         </w:rPr>
-        <w:t xml:space="preserve">easoning about what the other person was likely to have chosen. So we agree that there is nothing necessarily linguistic about the kind of reasoning </w:t>
-      </w:r>
-      <w:r>
-        <w:rPr>
-          <w:rFonts w:ascii="Times" w:hAnsi="Times" w:cs="Helvetica"/>
-        </w:rPr>
-        <w:t>we are describing here. We have modified the discussion of attention in the General Discussion and added some discussion of recursive reasoning more generally and Schelling games in particular.</w:t>
+        <w:t xml:space="preserve">easoning about what the other person was likely to have chosen. So we agree that there is nothing </w:t>
+      </w:r>
+      <w:r>
+        <w:rPr>
+          <w:rFonts w:ascii="Times" w:hAnsi="Times" w:cs="Helvetica"/>
+          <w:i/>
+          <w:rPrChange w:id="6" w:author="Michael C Frank" w:date="2014-06-20T16:02:00Z">
+            <w:rPr>
+              <w:rFonts w:ascii="Times" w:hAnsi="Times" w:cs="Helvetica"/>
+            </w:rPr>
+          </w:rPrChange>
+        </w:rPr>
+        <w:t xml:space="preserve">necessarily </w:t>
+      </w:r>
+      <w:r>
+        <w:rPr>
+          <w:rFonts w:ascii="Times" w:hAnsi="Times" w:cs="Helvetica"/>
+        </w:rPr>
+        <w:t xml:space="preserve">linguistic about the kind of reasoning </w:t>
+      </w:r>
+      <w:r>
+        <w:rPr>
+          <w:rFonts w:ascii="Times" w:hAnsi="Times" w:cs="Helvetica"/>
+        </w:rPr>
+        <w:t>we are describing here.</w:t>
+      </w:r>
+      <w:ins w:id="7" w:author="Michael C Frank" w:date="2014-06-20T16:01:00Z">
+        <w:r>
+          <w:rPr>
+            <w:rFonts w:ascii="Times" w:hAnsi="Times" w:cs="Helvetica"/>
+          </w:rPr>
+          <w:t xml:space="preserve"> Nevertheless,</w:t>
+        </w:r>
+      </w:ins>
+      <w:ins w:id="8" w:author="Michael C Frank" w:date="2014-06-20T16:02:00Z">
+        <w:r>
+          <w:rPr>
+            <w:rFonts w:ascii="Times" w:hAnsi="Times" w:cs="Helvetica"/>
+          </w:rPr>
+          <w:t xml:space="preserve"> we don’t see evidence for the phenomenon we documented when we remove the linguistic </w:t>
+        </w:r>
+      </w:ins>
+      <w:ins w:id="9" w:author="Michael C Frank" w:date="2014-06-20T16:03:00Z">
+        <w:r>
+          <w:rPr>
+            <w:rFonts w:ascii="Times" w:hAnsi="Times" w:cs="Helvetica"/>
+          </w:rPr>
+          <w:t xml:space="preserve">cue (Experiment 4). </w:t>
+        </w:r>
+      </w:ins>
+      <w:del w:id="10" w:author="Michael C Frank" w:date="2014-06-20T16:02:00Z">
+        <w:r>
+          <w:rPr>
+            <w:rFonts w:ascii="Times" w:hAnsi="Times" w:cs="Helvetica"/>
+          </w:rPr>
+          <w:delText xml:space="preserve"> </w:delText>
+        </w:r>
+      </w:del>
+      <w:r>
+        <w:rPr>
+          <w:rFonts w:ascii="Times" w:hAnsi="Times" w:cs="Helvetica"/>
+        </w:rPr>
+        <w:t xml:space="preserve">We have modified the discussion of attention in the General Discussion and </w:t>
+      </w:r>
+      <w:commentRangeStart w:id="11"/>
+      <w:r>
+        <w:rPr>
+          <w:rFonts w:ascii="Times" w:hAnsi="Times" w:cs="Helvetica"/>
+        </w:rPr>
+        <w:t>added some discussion of recursive reasoning more generally and Schelling games in particular.</w:t>
+      </w:r>
+      <w:commentRangeEnd w:id="11"/>
+      <w:r>
+        <w:rPr>
+          <w:rStyle w:val="CommentReference"/>
+        </w:rPr>
+        <w:commentReference w:id="11"/>
       </w:r>
     </w:p>
     <w:p>
@@ -1276,7 +1445,7 @@
                     </pic:cNvPicPr>
                   </pic:nvPicPr>
                   <pic:blipFill>
-                    <a:blip r:embed="rId5">
+                    <a:blip r:embed="rId6">
                       <a:extLst>
                         <a:ext uri="{28A0092B-C50C-407E-A947-70E740481C1C}">
                           <a14:useLocalDpi xmlns:a14="http://schemas.microsoft.com/office/drawing/2010/main" val="0"/>
@@ -1441,7 +1610,35 @@
         <w:rPr>
           <w:rFonts w:ascii="Times" w:hAnsi="Times" w:cs="Helvetica"/>
         </w:rPr>
-        <w:t xml:space="preserve">First, on the theoretical side, we do not believe that every word—or even a majority of words—are necessarily learned through pragmatic reasoning. Good candidates might include some kinds of property terms, and perhaps super- and subordinate-level category terms in some cases. These terms make up a minority of children’s early vocabulary and may well be taught explicitly (e.g. “a poodle is a kind of dog,” as discussed in e.g. Clark’s  2002 book). So, unlike speed of processing (Fernald et al., 1998) or even the shape bias (Smith et al., 2002), we might not predict large differences in vocabulary composition based on individual differences in </w:t>
+        <w:t xml:space="preserve">First, on the theoretical side, we do not believe that every word—or even a majority of words—are necessarily learned through pragmatic reasoning. Good candidates might include some kinds of property terms, and perhaps super- and subordinate-level category terms in some cases. These terms make up a minority of children’s early vocabulary and may well be taught explicitly (e.g. “a poodle is a kind of dog,” as discussed in e.g. </w:t>
+      </w:r>
+      <w:ins w:id="12" w:author="Michael C Frank" w:date="2014-06-20T16:04:00Z">
+        <w:r>
+          <w:rPr>
+            <w:rFonts w:ascii="Times" w:hAnsi="Times" w:cs="Helvetica"/>
+          </w:rPr>
+          <w:t xml:space="preserve">E. V. </w:t>
+        </w:r>
+      </w:ins>
+      <w:r>
+        <w:rPr>
+          <w:rFonts w:ascii="Times" w:hAnsi="Times" w:cs="Helvetica"/>
+        </w:rPr>
+        <w:t xml:space="preserve">Clark’s </w:t>
+      </w:r>
+      <w:del w:id="13" w:author="Michael C Frank" w:date="2014-06-20T16:04:00Z">
+        <w:r>
+          <w:rPr>
+            <w:rFonts w:ascii="Times" w:hAnsi="Times" w:cs="Helvetica"/>
+          </w:rPr>
+          <w:delText xml:space="preserve"> </w:delText>
+        </w:r>
+      </w:del>
+      <w:r>
+        <w:rPr>
+          <w:rFonts w:ascii="Times" w:hAnsi="Times" w:cs="Helvetica"/>
+        </w:rPr>
+        <w:t xml:space="preserve">2002 book). So, unlike speed of processing (Fernald et al., 1998) or even the shape bias (Smith et al., 2002), we might not predict large differences in vocabulary composition based on individual differences in </w:t>
       </w:r>
       <w:r>
         <w:rPr>
@@ -1658,17 +1855,33 @@
         </w:rPr>
         <w:t xml:space="preserve">have added </w:t>
       </w:r>
-      <w:r>
-        <w:rPr>
-          <w:rFonts w:ascii="Times" w:hAnsi="Times" w:cs="Helvetica"/>
-        </w:rPr>
-        <w:t xml:space="preserve">substantial </w:t>
-      </w:r>
-      <w:r>
-        <w:rPr>
-          <w:rFonts w:ascii="Times" w:hAnsi="Times" w:cs="Helvetica"/>
-        </w:rPr>
-        <w:t xml:space="preserve">discussion of the strengths and weaknesses of our model to the General Discussion. </w:t>
+      <w:commentRangeStart w:id="14"/>
+      <w:del w:id="15" w:author="Michael C Frank" w:date="2014-06-20T16:04:00Z">
+        <w:r>
+          <w:rPr>
+            <w:rFonts w:ascii="Times" w:hAnsi="Times" w:cs="Helvetica"/>
+          </w:rPr>
+          <w:delText xml:space="preserve">substantial </w:delText>
+        </w:r>
+      </w:del>
+      <w:r>
+        <w:rPr>
+          <w:rFonts w:ascii="Times" w:hAnsi="Times" w:cs="Helvetica"/>
+        </w:rPr>
+        <w:t>discussion of the strengths and weaknesses of our model to the General Discussion</w:t>
+      </w:r>
+      <w:commentRangeEnd w:id="14"/>
+      <w:r>
+        <w:rPr>
+          <w:rStyle w:val="CommentReference"/>
+        </w:rPr>
+        <w:commentReference w:id="14"/>
+      </w:r>
+      <w:r>
+        <w:rPr>
+          <w:rFonts w:ascii="Times" w:hAnsi="Times" w:cs="Helvetica"/>
+        </w:rPr>
+        <w:t xml:space="preserve">. </w:t>
       </w:r>
       <w:r>
         <w:rPr>
@@ -1999,7 +2212,21 @@
         <w:rPr>
           <w:rFonts w:ascii="Times" w:hAnsi="Times" w:cs="Helvetica"/>
         </w:rPr>
-        <w:t xml:space="preserve"> We thank the Reviewer for these references, now cited in a slightly-expanded paragraph on pragmatic inferences.</w:t>
+        <w:t xml:space="preserve"> We thank the Reviewer for these references, now cited in a </w:t>
+      </w:r>
+      <w:commentRangeStart w:id="16"/>
+      <w:r>
+        <w:rPr>
+          <w:rFonts w:ascii="Times" w:hAnsi="Times" w:cs="Helvetica"/>
+        </w:rPr>
+        <w:t>slightly-expanded paragraph on pragmatic inferences.</w:t>
+      </w:r>
+      <w:commentRangeEnd w:id="16"/>
+      <w:r>
+        <w:rPr>
+          <w:rStyle w:val="CommentReference"/>
+        </w:rPr>
+        <w:commentReference w:id="16"/>
       </w:r>
     </w:p>
     <w:p>
@@ -2310,7 +2537,14 @@
         <w:rPr>
           <w:rFonts w:ascii="Times" w:hAnsi="Times" w:cs="Helvetica"/>
         </w:rPr>
-        <w:t xml:space="preserve"> We also discuss this issue briefly</w:t>
+        <w:t xml:space="preserve"> </w:t>
+      </w:r>
+      <w:commentRangeStart w:id="17"/>
+      <w:r>
+        <w:rPr>
+          <w:rFonts w:ascii="Times" w:hAnsi="Times" w:cs="Helvetica"/>
+        </w:rPr>
+        <w:t>We also discuss this issue briefly</w:t>
       </w:r>
       <w:r>
         <w:rPr>
@@ -2324,6 +2558,13 @@
         </w:rPr>
         <w:t>.</w:t>
       </w:r>
+      <w:commentRangeEnd w:id="17"/>
+      <w:r>
+        <w:rPr>
+          <w:rStyle w:val="CommentReference"/>
+        </w:rPr>
+        <w:commentReference w:id="17"/>
+      </w:r>
     </w:p>
     <w:p>
       <w:pPr>
@@ -2380,12 +2621,20 @@
           <w:rFonts w:ascii="Times" w:hAnsi="Times" w:cs="Helvetica"/>
         </w:rPr>
       </w:pPr>
+      <w:commentRangeStart w:id="18"/>
       <w:r>
         <w:rPr>
           <w:rFonts w:ascii="Times" w:hAnsi="Times" w:cs="Helvetica"/>
         </w:rPr>
         <w:t>We agree, and have modified this statement; the revised discussion is in a footnote and references Jaeger et al. (2011).</w:t>
       </w:r>
+      <w:commentRangeEnd w:id="18"/>
+      <w:r>
+        <w:rPr>
+          <w:rStyle w:val="CommentReference"/>
+        </w:rPr>
+        <w:commentReference w:id="18"/>
+      </w:r>
     </w:p>
     <w:p>
       <w:pPr>
@@ -2473,6 +2722,7 @@
           <w:rFonts w:ascii="Times" w:hAnsi="Times" w:cs="Helvetica"/>
         </w:rPr>
       </w:pPr>
+      <w:commentRangeStart w:id="19"/>
       <w:r>
         <w:rPr>
           <w:rFonts w:ascii="Times" w:hAnsi="Times" w:cs="Helvetica"/>
@@ -2492,6 +2742,7 @@
         </w:rPr>
       </w:pPr>
     </w:p>
+    <w:commentRangeEnd w:id="19"/>
     <w:p>
       <w:pPr>
         <w:widowControl w:val="0"/>
@@ -2506,6 +2757,12 @@
       </w:pPr>
       <w:r>
         <w:rPr>
+          <w:rStyle w:val="CommentReference"/>
+        </w:rPr>
+        <w:commentReference w:id="19"/>
+      </w:r>
+      <w:r>
+        <w:rPr>
           <w:rFonts w:ascii="Times" w:hAnsi="Times" w:cs="Helvetica"/>
           <w:i/>
         </w:rPr>
@@ -2534,12 +2791,20 @@
           <w:rFonts w:ascii="Times" w:hAnsi="Times" w:cs="Helvetica"/>
         </w:rPr>
       </w:pPr>
+      <w:commentRangeStart w:id="20"/>
       <w:r>
         <w:rPr>
           <w:rFonts w:ascii="Times" w:hAnsi="Times" w:cs="Helvetica"/>
         </w:rPr>
         <w:t xml:space="preserve">The interaction term reduced the significance of the coefficient on filler trials but did not alter the pattern of results for inference trials. This is now noted in the manuscript. </w:t>
       </w:r>
+      <w:commentRangeEnd w:id="20"/>
+      <w:r>
+        <w:rPr>
+          <w:rStyle w:val="CommentReference"/>
+        </w:rPr>
+        <w:commentReference w:id="20"/>
+      </w:r>
     </w:p>
     <w:p>
       <w:pPr>
@@ -2775,12 +3040,20 @@
           <w:rFonts w:ascii="Times" w:hAnsi="Times" w:cs="Helvetica"/>
         </w:rPr>
       </w:pPr>
+      <w:commentRangeStart w:id="21"/>
       <w:r>
         <w:rPr>
           <w:rFonts w:ascii="Times" w:hAnsi="Times" w:cs="Helvetica"/>
         </w:rPr>
         <w:t>We thank the Reviewer for these references and have added some discussion of this issue to the General Discussion section.</w:t>
       </w:r>
+      <w:commentRangeEnd w:id="21"/>
+      <w:r>
+        <w:rPr>
+          <w:rStyle w:val="CommentReference"/>
+        </w:rPr>
+        <w:commentReference w:id="21"/>
+      </w:r>
     </w:p>
     <w:p>
       <w:pPr>
@@ -2829,10 +3102,19 @@
         <w:autoSpaceDE w:val="0"/>
         <w:autoSpaceDN w:val="0"/>
         <w:adjustRightInd w:val="0"/>
-        <w:rPr>
-          <w:rFonts w:ascii="Times" w:hAnsi="Times" w:cs="Helvetica"/>
-          <w:i/>
-        </w:rPr>
+        <w:ind w:left="720"/>
+        <w:rPr>
+          <w:rFonts w:ascii="Times" w:hAnsi="Times" w:cs="Helvetica"/>
+          <w:i/>
+        </w:rPr>
+        <w:pPrChange w:id="22" w:author="Michael C Frank" w:date="2014-06-20T16:06:00Z">
+          <w:pPr>
+            <w:widowControl w:val="0"/>
+            <w:autoSpaceDE w:val="0"/>
+            <w:autoSpaceDN w:val="0"/>
+            <w:adjustRightInd w:val="0"/>
+          </w:pPr>
+        </w:pPrChange>
       </w:pPr>
       <w:r>
         <w:rPr>
@@ -2879,21 +3161,142 @@
         <w:autoSpaceDN w:val="0"/>
         <w:adjustRightInd w:val="0"/>
         <w:rPr>
-          <w:rFonts w:ascii="Times" w:hAnsi="Times" w:cs="Helvetica"/>
-          <w:i/>
-        </w:rPr>
-      </w:pPr>
-    </w:p>
-    <w:p>
-      <w:pPr>
-        <w:widowControl w:val="0"/>
-        <w:autoSpaceDE w:val="0"/>
-        <w:autoSpaceDN w:val="0"/>
-        <w:adjustRightInd w:val="0"/>
-        <w:rPr>
-          <w:rFonts w:ascii="Times" w:hAnsi="Times" w:cs="Helvetica"/>
-          <w:i/>
-        </w:rPr>
+          <w:ins w:id="23" w:author="Michael C Frank" w:date="2014-06-20T16:06:00Z"/>
+          <w:rFonts w:ascii="Times" w:hAnsi="Times" w:cs="Helvetica"/>
+          <w:i/>
+        </w:rPr>
+      </w:pPr>
+    </w:p>
+    <w:p>
+      <w:pPr>
+        <w:widowControl w:val="0"/>
+        <w:autoSpaceDE w:val="0"/>
+        <w:autoSpaceDN w:val="0"/>
+        <w:adjustRightInd w:val="0"/>
+        <w:rPr>
+          <w:ins w:id="24" w:author="Michael C Frank" w:date="2014-06-20T16:06:00Z"/>
+          <w:rFonts w:ascii="Times" w:hAnsi="Times" w:cs="Helvetica"/>
+          <w:rPrChange w:id="25" w:author="Michael C Frank" w:date="2014-06-20T16:07:00Z">
+            <w:rPr>
+              <w:ins w:id="26" w:author="Michael C Frank" w:date="2014-06-20T16:06:00Z"/>
+              <w:rFonts w:ascii="Times" w:hAnsi="Times" w:cs="Helvetica"/>
+              <w:i/>
+            </w:rPr>
+          </w:rPrChange>
+        </w:rPr>
+      </w:pPr>
+      <w:ins w:id="27" w:author="Michael C Frank" w:date="2014-06-20T16:06:00Z">
+        <w:r>
+          <w:rPr>
+            <w:rFonts w:ascii="Times" w:hAnsi="Times" w:cs="Helvetica"/>
+            <w:rPrChange w:id="28" w:author="Michael C Frank" w:date="2014-06-20T16:07:00Z">
+              <w:rPr>
+                <w:rFonts w:ascii="Times" w:hAnsi="Times" w:cs="Helvetica"/>
+                <w:i/>
+              </w:rPr>
+            </w:rPrChange>
+          </w:rPr>
+          <w:t xml:space="preserve">We took this </w:t>
+        </w:r>
+      </w:ins>
+      <w:ins w:id="29" w:author="Michael C Frank" w:date="2014-06-20T16:07:00Z">
+        <w:r>
+          <w:rPr>
+            <w:rFonts w:ascii="Times" w:hAnsi="Times" w:cs="Helvetica"/>
+          </w:rPr>
+          <w:t xml:space="preserve">suggestion very seriously and ran Experiment 4, which includes a “salience” control of the type described by the reviewer. We find that the effect is not present when no word is used. In addition, we find that children are in fact making use of the </w:t>
+        </w:r>
+        <w:r>
+          <w:rPr>
+            <w:rFonts w:ascii="Times" w:hAnsi="Times" w:cs="Helvetica"/>
+            <w:i/>
+            <w:rPrChange w:id="30" w:author="Michael C Frank" w:date="2014-06-20T16:07:00Z">
+              <w:rPr>
+                <w:rFonts w:ascii="Times" w:hAnsi="Times" w:cs="Helvetica"/>
+              </w:rPr>
+            </w:rPrChange>
+          </w:rPr>
+          <w:t xml:space="preserve">specific </w:t>
+        </w:r>
+        <w:r>
+          <w:rPr>
+            <w:rFonts w:ascii="Times" w:hAnsi="Times" w:cs="Helvetica"/>
+          </w:rPr>
+          <w:t xml:space="preserve">label that is presented in training, </w:t>
+        </w:r>
+      </w:ins>
+      <w:ins w:id="31" w:author="Michael C Frank" w:date="2014-06-20T16:08:00Z">
+        <w:r>
+          <w:rPr>
+            <w:rFonts w:ascii="Times" w:hAnsi="Times" w:cs="Helvetica"/>
+          </w:rPr>
+          <w:t xml:space="preserve">as changing this label at test </w:t>
+        </w:r>
+      </w:ins>
+      <w:ins w:id="32" w:author="Michael C Frank" w:date="2014-06-20T16:23:00Z">
+        <w:r>
+          <w:rPr>
+            <w:rFonts w:ascii="Times" w:hAnsi="Times" w:cs="Helvetica"/>
+          </w:rPr>
+          <w:t xml:space="preserve">reveals a very different pattern of performance </w:t>
+        </w:r>
+      </w:ins>
+      <w:ins w:id="33" w:author="Michael C Frank" w:date="2014-06-20T16:08:00Z">
+        <w:r>
+          <w:rPr>
+            <w:rFonts w:ascii="Times" w:hAnsi="Times" w:cs="Helvetica"/>
+          </w:rPr>
+          <w:t>(Experiment 4, “disambiguation” control)</w:t>
+        </w:r>
+      </w:ins>
+      <w:ins w:id="34" w:author="Michael C Frank" w:date="2014-06-20T16:23:00Z">
+        <w:r>
+          <w:rPr>
+            <w:rFonts w:ascii="Times" w:hAnsi="Times" w:cs="Helvetica"/>
+          </w:rPr>
+          <w:t xml:space="preserve">. All in all, we believe that these new data provide </w:t>
+        </w:r>
+      </w:ins>
+      <w:ins w:id="35" w:author="Michael C Frank" w:date="2014-06-20T16:24:00Z">
+        <w:r>
+          <w:rPr>
+            <w:rFonts w:ascii="Times" w:hAnsi="Times" w:cs="Helvetica"/>
+          </w:rPr>
+          <w:t>strong evidence that the effect we describe is truly due to the use of a particular label by the experimenter, and not to more general familiarity or salience of the unique object.</w:t>
+        </w:r>
+      </w:ins>
+    </w:p>
+    <w:p>
+      <w:pPr>
+        <w:widowControl w:val="0"/>
+        <w:autoSpaceDE w:val="0"/>
+        <w:autoSpaceDN w:val="0"/>
+        <w:adjustRightInd w:val="0"/>
+        <w:rPr>
+          <w:rFonts w:ascii="Times" w:hAnsi="Times" w:cs="Helvetica"/>
+          <w:i/>
+        </w:rPr>
+      </w:pPr>
+    </w:p>
+    <w:p>
+      <w:pPr>
+        <w:widowControl w:val="0"/>
+        <w:autoSpaceDE w:val="0"/>
+        <w:autoSpaceDN w:val="0"/>
+        <w:adjustRightInd w:val="0"/>
+        <w:ind w:left="720"/>
+        <w:rPr>
+          <w:rFonts w:ascii="Times" w:hAnsi="Times" w:cs="Helvetica"/>
+          <w:i/>
+        </w:rPr>
+        <w:pPrChange w:id="36" w:author="Michael C Frank" w:date="2014-06-20T16:24:00Z">
+          <w:pPr>
+            <w:widowControl w:val="0"/>
+            <w:autoSpaceDE w:val="0"/>
+            <w:autoSpaceDN w:val="0"/>
+            <w:adjustRightInd w:val="0"/>
+          </w:pPr>
+        </w:pPrChange>
       </w:pPr>
       <w:r>
         <w:rPr>
@@ -2972,21 +3375,79 @@
         <w:autoSpaceDN w:val="0"/>
         <w:adjustRightInd w:val="0"/>
         <w:rPr>
-          <w:rFonts w:ascii="Times" w:hAnsi="Times" w:cs="Helvetica"/>
-          <w:i/>
-        </w:rPr>
-      </w:pPr>
-    </w:p>
-    <w:p>
-      <w:pPr>
-        <w:widowControl w:val="0"/>
-        <w:autoSpaceDE w:val="0"/>
-        <w:autoSpaceDN w:val="0"/>
-        <w:adjustRightInd w:val="0"/>
-        <w:rPr>
-          <w:rFonts w:ascii="Times" w:hAnsi="Times" w:cs="Helvetica"/>
-          <w:i/>
-        </w:rPr>
+          <w:ins w:id="37" w:author="Michael C Frank" w:date="2014-06-20T16:25:00Z"/>
+          <w:rFonts w:ascii="Times" w:hAnsi="Times" w:cs="Helvetica"/>
+          <w:i/>
+        </w:rPr>
+      </w:pPr>
+    </w:p>
+    <w:p>
+      <w:pPr>
+        <w:widowControl w:val="0"/>
+        <w:autoSpaceDE w:val="0"/>
+        <w:autoSpaceDN w:val="0"/>
+        <w:adjustRightInd w:val="0"/>
+        <w:rPr>
+          <w:ins w:id="38" w:author="Michael C Frank" w:date="2014-06-20T16:25:00Z"/>
+          <w:rFonts w:ascii="Times" w:hAnsi="Times" w:cs="Helvetica"/>
+          <w:rPrChange w:id="39" w:author="Michael C Frank" w:date="2014-06-20T16:25:00Z">
+            <w:rPr>
+              <w:ins w:id="40" w:author="Michael C Frank" w:date="2014-06-20T16:25:00Z"/>
+              <w:rFonts w:ascii="Times" w:hAnsi="Times" w:cs="Helvetica"/>
+              <w:i/>
+            </w:rPr>
+          </w:rPrChange>
+        </w:rPr>
+      </w:pPr>
+      <w:commentRangeStart w:id="41"/>
+      <w:ins w:id="42" w:author="Michael C Frank" w:date="2014-06-20T16:25:00Z">
+        <w:r>
+          <w:rPr>
+            <w:rFonts w:ascii="Times" w:hAnsi="Times" w:cs="Helvetica"/>
+          </w:rPr>
+          <w:t xml:space="preserve">Interesting point – we have now highlighted this aspect of the correspondence between model and data. </w:t>
+        </w:r>
+        <w:commentRangeEnd w:id="41"/>
+        <w:r>
+          <w:rPr>
+            <w:rStyle w:val="CommentReference"/>
+          </w:rPr>
+          <w:commentReference w:id="41"/>
+        </w:r>
+      </w:ins>
+    </w:p>
+    <w:p>
+      <w:pPr>
+        <w:widowControl w:val="0"/>
+        <w:autoSpaceDE w:val="0"/>
+        <w:autoSpaceDN w:val="0"/>
+        <w:adjustRightInd w:val="0"/>
+        <w:rPr>
+          <w:rFonts w:ascii="Times" w:hAnsi="Times" w:cs="Helvetica"/>
+          <w:i/>
+        </w:rPr>
+      </w:pPr>
+    </w:p>
+    <w:p>
+      <w:pPr>
+        <w:widowControl w:val="0"/>
+        <w:autoSpaceDE w:val="0"/>
+        <w:autoSpaceDN w:val="0"/>
+        <w:adjustRightInd w:val="0"/>
+        <w:ind w:left="720"/>
+        <w:rPr>
+          <w:ins w:id="44" w:author="Michael C Frank" w:date="2014-06-20T16:25:00Z"/>
+          <w:rFonts w:ascii="Times" w:hAnsi="Times" w:cs="Helvetica"/>
+          <w:i/>
+        </w:rPr>
+        <w:pPrChange w:id="45" w:author="Michael C Frank" w:date="2014-06-20T16:26:00Z">
+          <w:pPr>
+            <w:widowControl w:val="0"/>
+            <w:autoSpaceDE w:val="0"/>
+            <w:autoSpaceDN w:val="0"/>
+            <w:adjustRightInd w:val="0"/>
+          </w:pPr>
+        </w:pPrChange>
       </w:pPr>
       <w:r>
         <w:rPr>
@@ -3035,21 +3496,59 @@
         <w:autoSpaceDN w:val="0"/>
         <w:adjustRightInd w:val="0"/>
         <w:rPr>
-          <w:rFonts w:ascii="Times" w:hAnsi="Times" w:cs="Helvetica"/>
-          <w:i/>
-        </w:rPr>
-      </w:pPr>
-    </w:p>
-    <w:p>
-      <w:pPr>
-        <w:widowControl w:val="0"/>
-        <w:autoSpaceDE w:val="0"/>
-        <w:autoSpaceDN w:val="0"/>
-        <w:adjustRightInd w:val="0"/>
-        <w:rPr>
-          <w:rFonts w:ascii="Times" w:hAnsi="Times" w:cs="Helvetica"/>
-          <w:i/>
-        </w:rPr>
+          <w:del w:id="46" w:author="Michael C Frank" w:date="2014-06-20T16:26:00Z"/>
+          <w:rFonts w:ascii="Times" w:hAnsi="Times" w:cs="Helvetica"/>
+          <w:rPrChange w:id="47" w:author="Michael C Frank" w:date="2014-06-20T16:25:00Z">
+            <w:rPr>
+              <w:del w:id="48" w:author="Michael C Frank" w:date="2014-06-20T16:26:00Z"/>
+              <w:rFonts w:ascii="Times" w:hAnsi="Times" w:cs="Helvetica"/>
+              <w:i/>
+            </w:rPr>
+          </w:rPrChange>
+        </w:rPr>
+        <w:pPrChange w:id="49" w:author="Michael C Frank" w:date="2014-06-20T16:26:00Z">
+          <w:pPr>
+            <w:widowControl w:val="0"/>
+            <w:autoSpaceDE w:val="0"/>
+            <w:autoSpaceDN w:val="0"/>
+            <w:adjustRightInd w:val="0"/>
+          </w:pPr>
+        </w:pPrChange>
+      </w:pPr>
+    </w:p>
+    <w:p>
+      <w:pPr>
+        <w:widowControl w:val="0"/>
+        <w:autoSpaceDE w:val="0"/>
+        <w:autoSpaceDN w:val="0"/>
+        <w:adjustRightInd w:val="0"/>
+        <w:rPr>
+          <w:del w:id="50" w:author="Michael C Frank" w:date="2014-06-20T16:26:00Z"/>
+          <w:rFonts w:ascii="Times" w:hAnsi="Times" w:cs="Helvetica"/>
+          <w:i/>
+        </w:rPr>
+      </w:pPr>
+    </w:p>
+    <w:p>
+      <w:pPr>
+        <w:widowControl w:val="0"/>
+        <w:autoSpaceDE w:val="0"/>
+        <w:autoSpaceDN w:val="0"/>
+        <w:adjustRightInd w:val="0"/>
+        <w:ind w:left="720"/>
+        <w:rPr>
+          <w:del w:id="51" w:author="Michael C Frank" w:date="2014-06-20T16:26:00Z"/>
+          <w:rFonts w:ascii="Times" w:hAnsi="Times" w:cs="Helvetica"/>
+          <w:i/>
+        </w:rPr>
+        <w:pPrChange w:id="52" w:author="Michael C Frank" w:date="2014-06-20T16:25:00Z">
+          <w:pPr>
+            <w:widowControl w:val="0"/>
+            <w:autoSpaceDE w:val="0"/>
+            <w:autoSpaceDN w:val="0"/>
+            <w:adjustRightInd w:val="0"/>
+          </w:pPr>
+        </w:pPrChange>
       </w:pPr>
       <w:r>
         <w:rPr>
@@ -3081,23 +3580,32 @@
         <w:autoSpaceDE w:val="0"/>
         <w:autoSpaceDN w:val="0"/>
         <w:adjustRightInd w:val="0"/>
-        <w:rPr>
-          <w:rFonts w:ascii="Times" w:hAnsi="Times" w:cs="Helvetica"/>
-          <w:i/>
-        </w:rPr>
-      </w:pPr>
-    </w:p>
-    <w:p>
-      <w:pPr>
-        <w:widowControl w:val="0"/>
-        <w:autoSpaceDE w:val="0"/>
-        <w:autoSpaceDN w:val="0"/>
-        <w:adjustRightInd w:val="0"/>
         <w:ind w:left="720"/>
         <w:rPr>
           <w:rFonts w:ascii="Times" w:hAnsi="Times" w:cs="Helvetica"/>
           <w:i/>
         </w:rPr>
+        <w:pPrChange w:id="53" w:author="Michael C Frank" w:date="2014-06-20T16:26:00Z">
+          <w:pPr>
+            <w:widowControl w:val="0"/>
+            <w:autoSpaceDE w:val="0"/>
+            <w:autoSpaceDN w:val="0"/>
+            <w:adjustRightInd w:val="0"/>
+          </w:pPr>
+        </w:pPrChange>
+      </w:pPr>
+    </w:p>
+    <w:p>
+      <w:pPr>
+        <w:widowControl w:val="0"/>
+        <w:autoSpaceDE w:val="0"/>
+        <w:autoSpaceDN w:val="0"/>
+        <w:adjustRightInd w:val="0"/>
+        <w:ind w:left="720"/>
+        <w:rPr>
+          <w:rFonts w:ascii="Times" w:hAnsi="Times" w:cs="Helvetica"/>
+          <w:i/>
+        </w:rPr>
       </w:pPr>
       <w:r>
         <w:rPr>
@@ -3177,8 +3685,58 @@
           <w:rFonts w:ascii="Times" w:hAnsi="Times" w:cs="Helvetica"/>
         </w:rPr>
       </w:pPr>
-      <w:bookmarkStart w:id="0" w:name="_GoBack"/>
-      <w:bookmarkEnd w:id="0"/>
+      <w:ins w:id="54" w:author="Michael C Frank" w:date="2014-06-20T16:26:00Z">
+        <w:r>
+          <w:rPr>
+            <w:rFonts w:ascii="Times" w:hAnsi="Times" w:cs="Helvetica"/>
+          </w:rPr>
+          <w:t>T</w:t>
+        </w:r>
+        <w:r>
+          <w:rPr>
+            <w:rFonts w:ascii="Times" w:hAnsi="Times" w:cs="Helvetica"/>
+          </w:rPr>
+          <w:t xml:space="preserve">hank you for these suggestions. </w:t>
+        </w:r>
+      </w:ins>
+      <w:ins w:id="55" w:author="Michael C Frank" w:date="2014-06-20T16:42:00Z">
+        <w:r>
+          <w:rPr>
+            <w:rFonts w:ascii="Times" w:hAnsi="Times" w:cs="Helvetica"/>
+          </w:rPr>
+          <w:t>We have inco</w:t>
+        </w:r>
+        <w:r>
+          <w:rPr>
+            <w:rFonts w:ascii="Times" w:hAnsi="Times" w:cs="Helvetica"/>
+          </w:rPr>
+          <w:t xml:space="preserve">rporated </w:t>
+        </w:r>
+      </w:ins>
+      <w:ins w:id="56" w:author="Michael C Frank" w:date="2014-06-20T16:44:00Z">
+        <w:r>
+          <w:rPr>
+            <w:rFonts w:ascii="Times" w:hAnsi="Times" w:cs="Helvetica"/>
+          </w:rPr>
+          <w:t xml:space="preserve">many of them </w:t>
+        </w:r>
+      </w:ins>
+      <w:ins w:id="57" w:author="Michael C Frank" w:date="2014-06-20T16:42:00Z">
+        <w:r>
+          <w:rPr>
+            <w:rFonts w:ascii="Times" w:hAnsi="Times" w:cs="Helvetica"/>
+          </w:rPr>
+          <w:t>into the revision</w:t>
+        </w:r>
+      </w:ins>
+      <w:ins w:id="58" w:author="Michael C Frank" w:date="2014-06-20T16:26:00Z">
+        <w:r>
+          <w:rPr>
+            <w:rFonts w:ascii="Times" w:hAnsi="Times" w:cs="Helvetica"/>
+          </w:rPr>
+          <w:t>.</w:t>
+        </w:r>
+      </w:ins>
     </w:p>
     <w:p>
       <w:pPr>
@@ -3256,6 +3814,8 @@
         </w:rPr>
         <w:t>Added, thank you for the suggestion.</w:t>
       </w:r>
+      <w:bookmarkStart w:id="59" w:name="_GoBack"/>
+      <w:bookmarkEnd w:id="59"/>
     </w:p>
     <w:p>
       <w:pPr>
@@ -3310,6 +3870,14 @@
           <w:rFonts w:ascii="Times" w:hAnsi="Times" w:cs="Helvetica"/>
         </w:rPr>
       </w:pPr>
+      <w:ins w:id="60" w:author="Michael C Frank" w:date="2014-06-20T16:48:00Z">
+        <w:r>
+          <w:rPr>
+            <w:rFonts w:ascii="Times" w:hAnsi="Times" w:cs="Helvetica"/>
+          </w:rPr>
+          <w:t xml:space="preserve">There was a separate picture of the accessory next to the text box; this detail is now noted. </w:t>
+        </w:r>
+      </w:ins>
     </w:p>
     <w:p>
       <w:pPr>
@@ -3414,6 +3982,169 @@
     </w:sectPr>
   </w:body>
 </w:document>
+</file>
+
+<file path=word/comments.xml><?xml version="1.0" encoding="utf-8"?>
+<w:comments xmlns:wpc="http://schemas.microsoft.com/office/word/2010/wordprocessingCanvas" xmlns:mo="http://schemas.microsoft.com/office/mac/office/2008/main" xmlns:mc="http://schemas.openxmlformats.org/markup-compatibility/2006" xmlns:mv="urn:schemas-microsoft-com:mac:vml" xmlns:o="urn:schemas-microsoft-com:office:office" xmlns:r="http://schemas.openxmlformats.org/officeDocument/2006/relationships" xmlns:m="http://schemas.openxmlformats.org/officeDocument/2006/math" xmlns:v="urn:schemas-microsoft-com:vml" xmlns:wp14="http://schemas.microsoft.com/office/word/2010/wordprocessingDrawing" xmlns:wp="http://schemas.openxmlformats.org/drawingml/2006/wordprocessingDrawing" xmlns:w10="urn:schemas-microsoft-com:office:word" xmlns:w="http://schemas.openxmlformats.org/wordprocessingml/2006/main" xmlns:w14="http://schemas.microsoft.com/office/word/2010/wordml" xmlns:wpg="http://schemas.microsoft.com/office/word/2010/wordprocessingGroup" xmlns:wpi="http://schemas.microsoft.com/office/word/2010/wordprocessingInk" xmlns:wne="http://schemas.microsoft.com/office/word/2006/wordml" xmlns:wps="http://schemas.microsoft.com/office/word/2010/wordprocessingShape" mc:Ignorable="w14 wp14">
+  <w:comment w:id="0" w:author="Michael C Frank" w:date="2014-06-20T16:00:00Z" w:initials="MF">
+    <w:p>
+      <w:pPr>
+        <w:pStyle w:val="CommentText"/>
+      </w:pPr>
+      <w:r>
+        <w:rPr>
+          <w:rStyle w:val="CommentReference"/>
+        </w:rPr>
+        <w:annotationRef/>
+      </w:r>
+    </w:p>
+  </w:comment>
+  <w:comment w:id="1" w:author="Michael C Frank" w:date="2014-06-20T16:00:00Z" w:initials="MF">
+    <w:p>
+      <w:pPr>
+        <w:pStyle w:val="CommentText"/>
+      </w:pPr>
+      <w:r>
+        <w:rPr>
+          <w:rStyle w:val="CommentReference"/>
+        </w:rPr>
+        <w:annotationRef/>
+      </w:r>
+    </w:p>
+  </w:comment>
+  <w:comment w:id="2" w:author="Michael C Frank" w:date="2014-06-20T16:00:00Z" w:initials="MF">
+    <w:p>
+      <w:pPr>
+        <w:pStyle w:val="CommentText"/>
+      </w:pPr>
+      <w:r>
+        <w:rPr>
+          <w:rStyle w:val="CommentReference"/>
+        </w:rPr>
+        <w:annotationRef/>
+      </w:r>
+    </w:p>
+  </w:comment>
+  <w:comment w:id="11" w:author="Michael C Frank" w:date="2014-06-20T16:03:00Z" w:initials="MF">
+    <w:p>
+      <w:pPr>
+        <w:pStyle w:val="CommentText"/>
+      </w:pPr>
+      <w:r>
+        <w:rPr>
+          <w:rStyle w:val="CommentReference"/>
+        </w:rPr>
+        <w:annotationRef/>
+      </w:r>
+    </w:p>
+  </w:comment>
+  <w:comment w:id="14" w:author="Michael C Frank" w:date="2014-06-20T16:04:00Z" w:initials="MF">
+    <w:p>
+      <w:pPr>
+        <w:pStyle w:val="CommentText"/>
+      </w:pPr>
+      <w:r>
+        <w:rPr>
+          <w:rStyle w:val="CommentReference"/>
+        </w:rPr>
+        <w:annotationRef/>
+      </w:r>
+    </w:p>
+  </w:comment>
+  <w:comment w:id="16" w:author="Michael C Frank" w:date="2014-06-20T16:05:00Z" w:initials="MF">
+    <w:p>
+      <w:pPr>
+        <w:pStyle w:val="CommentText"/>
+      </w:pPr>
+      <w:r>
+        <w:rPr>
+          <w:rStyle w:val="CommentReference"/>
+        </w:rPr>
+        <w:annotationRef/>
+      </w:r>
+    </w:p>
+  </w:comment>
+  <w:comment w:id="17" w:author="Michael C Frank" w:date="2014-06-20T16:05:00Z" w:initials="MF">
+    <w:p>
+      <w:pPr>
+        <w:pStyle w:val="CommentText"/>
+      </w:pPr>
+      <w:r>
+        <w:rPr>
+          <w:rStyle w:val="CommentReference"/>
+        </w:rPr>
+        <w:annotationRef/>
+      </w:r>
+    </w:p>
+  </w:comment>
+  <w:comment w:id="18" w:author="Michael C Frank" w:date="2014-06-20T16:06:00Z" w:initials="MF">
+    <w:p>
+      <w:pPr>
+        <w:pStyle w:val="CommentText"/>
+      </w:pPr>
+      <w:r>
+        <w:rPr>
+          <w:rStyle w:val="CommentReference"/>
+        </w:rPr>
+        <w:annotationRef/>
+      </w:r>
+    </w:p>
+  </w:comment>
+  <w:comment w:id="19" w:author="Michael C Frank" w:date="2014-06-20T16:06:00Z" w:initials="MF">
+    <w:p>
+      <w:pPr>
+        <w:pStyle w:val="CommentText"/>
+      </w:pPr>
+      <w:r>
+        <w:rPr>
+          <w:rStyle w:val="CommentReference"/>
+        </w:rPr>
+        <w:annotationRef/>
+      </w:r>
+    </w:p>
+  </w:comment>
+  <w:comment w:id="20" w:author="Michael C Frank" w:date="2014-06-20T16:06:00Z" w:initials="MF">
+    <w:p>
+      <w:pPr>
+        <w:pStyle w:val="CommentText"/>
+      </w:pPr>
+      <w:r>
+        <w:rPr>
+          <w:rStyle w:val="CommentReference"/>
+        </w:rPr>
+        <w:annotationRef/>
+      </w:r>
+    </w:p>
+  </w:comment>
+  <w:comment w:id="21" w:author="Michael C Frank" w:date="2014-06-20T16:06:00Z" w:initials="MF">
+    <w:p>
+      <w:pPr>
+        <w:pStyle w:val="CommentText"/>
+      </w:pPr>
+      <w:r>
+        <w:rPr>
+          <w:rStyle w:val="CommentReference"/>
+        </w:rPr>
+        <w:annotationRef/>
+      </w:r>
+    </w:p>
+  </w:comment>
+  <w:comment w:id="41" w:author="Michael C Frank" w:date="2014-06-20T16:25:00Z" w:initials="MF">
+    <w:p>
+      <w:pPr>
+        <w:pStyle w:val="CommentText"/>
+      </w:pPr>
+      <w:ins w:id="43" w:author="Michael C Frank" w:date="2014-06-20T16:25:00Z">
+        <w:r>
+          <w:rPr>
+            <w:rStyle w:val="CommentReference"/>
+          </w:rPr>
+          <w:annotationRef/>
+        </w:r>
+      </w:ins>
+    </w:p>
+  </w:comment>
+</w:comments>
 </file>
 
 <file path=word/styles.xml><?xml version="1.0" encoding="utf-8"?>
@@ -3624,6 +4355,65 @@
       <w:rFonts w:ascii="Lucida Grande" w:hAnsi="Lucida Grande" w:cs="Lucida Grande"/>
       <w:sz w:val="18"/>
       <w:szCs w:val="18"/>
+    </w:rPr>
+  </w:style>
+  <w:style w:type="character" w:styleId="CommentReference">
+    <w:name w:val="annotation reference"/>
+    <w:basedOn w:val="DefaultParagraphFont"/>
+    <w:uiPriority w:val="99"/>
+    <w:semiHidden/>
+    <w:unhideWhenUsed/>
+    <w:rsid w:val="00816B10"/>
+    <w:rPr>
+      <w:sz w:val="18"/>
+      <w:szCs w:val="18"/>
+    </w:rPr>
+  </w:style>
+  <w:style w:type="paragraph" w:styleId="CommentText">
+    <w:name w:val="annotation text"/>
+    <w:basedOn w:val="Normal"/>
+    <w:link w:val="CommentTextChar"/>
+    <w:uiPriority w:val="99"/>
+    <w:semiHidden/>
+    <w:unhideWhenUsed/>
+    <w:rsid w:val="00816B10"/>
+  </w:style>
+  <w:style w:type="character" w:customStyle="1" w:styleId="CommentTextChar">
+    <w:name w:val="Comment Text Char"/>
+    <w:basedOn w:val="DefaultParagraphFont"/>
+    <w:link w:val="CommentText"/>
+    <w:uiPriority w:val="99"/>
+    <w:semiHidden/>
+    <w:rsid w:val="00816B10"/>
+  </w:style>
+  <w:style w:type="paragraph" w:styleId="CommentSubject">
+    <w:name w:val="annotation subject"/>
+    <w:basedOn w:val="CommentText"/>
+    <w:next w:val="CommentText"/>
+    <w:link w:val="CommentSubjectChar"/>
+    <w:uiPriority w:val="99"/>
+    <w:semiHidden/>
+    <w:unhideWhenUsed/>
+    <w:rsid w:val="00816B10"/>
+    <w:rPr>
+      <w:b/>
+      <w:bCs/>
+      <w:sz w:val="20"/>
+      <w:szCs w:val="20"/>
+    </w:rPr>
+  </w:style>
+  <w:style w:type="character" w:customStyle="1" w:styleId="CommentSubjectChar">
+    <w:name w:val="Comment Subject Char"/>
+    <w:basedOn w:val="CommentTextChar"/>
+    <w:link w:val="CommentSubject"/>
+    <w:uiPriority w:val="99"/>
+    <w:semiHidden/>
+    <w:rsid w:val="00816B10"/>
+    <w:rPr>
+      <w:b/>
+      <w:bCs/>
+      <w:sz w:val="20"/>
+      <w:szCs w:val="20"/>
     </w:rPr>
   </w:style>
 </w:styles>
@@ -3837,6 +4627,65 @@
       <w:rFonts w:ascii="Lucida Grande" w:hAnsi="Lucida Grande" w:cs="Lucida Grande"/>
       <w:sz w:val="18"/>
       <w:szCs w:val="18"/>
+    </w:rPr>
+  </w:style>
+  <w:style w:type="character" w:styleId="CommentReference">
+    <w:name w:val="annotation reference"/>
+    <w:basedOn w:val="DefaultParagraphFont"/>
+    <w:uiPriority w:val="99"/>
+    <w:semiHidden/>
+    <w:unhideWhenUsed/>
+    <w:rsid w:val="00816B10"/>
+    <w:rPr>
+      <w:sz w:val="18"/>
+      <w:szCs w:val="18"/>
+    </w:rPr>
+  </w:style>
+  <w:style w:type="paragraph" w:styleId="CommentText">
+    <w:name w:val="annotation text"/>
+    <w:basedOn w:val="Normal"/>
+    <w:link w:val="CommentTextChar"/>
+    <w:uiPriority w:val="99"/>
+    <w:semiHidden/>
+    <w:unhideWhenUsed/>
+    <w:rsid w:val="00816B10"/>
+  </w:style>
+  <w:style w:type="character" w:customStyle="1" w:styleId="CommentTextChar">
+    <w:name w:val="Comment Text Char"/>
+    <w:basedOn w:val="DefaultParagraphFont"/>
+    <w:link w:val="CommentText"/>
+    <w:uiPriority w:val="99"/>
+    <w:semiHidden/>
+    <w:rsid w:val="00816B10"/>
+  </w:style>
+  <w:style w:type="paragraph" w:styleId="CommentSubject">
+    <w:name w:val="annotation subject"/>
+    <w:basedOn w:val="CommentText"/>
+    <w:next w:val="CommentText"/>
+    <w:link w:val="CommentSubjectChar"/>
+    <w:uiPriority w:val="99"/>
+    <w:semiHidden/>
+    <w:unhideWhenUsed/>
+    <w:rsid w:val="00816B10"/>
+    <w:rPr>
+      <w:b/>
+      <w:bCs/>
+      <w:sz w:val="20"/>
+      <w:szCs w:val="20"/>
+    </w:rPr>
+  </w:style>
+  <w:style w:type="character" w:customStyle="1" w:styleId="CommentSubjectChar">
+    <w:name w:val="Comment Subject Char"/>
+    <w:basedOn w:val="CommentTextChar"/>
+    <w:link w:val="CommentSubject"/>
+    <w:uiPriority w:val="99"/>
+    <w:semiHidden/>
+    <w:rsid w:val="00816B10"/>
+    <w:rPr>
+      <w:b/>
+      <w:bCs/>
+      <w:sz w:val="20"/>
+      <w:szCs w:val="20"/>
     </w:rPr>
   </w:style>
 </w:styles>

</xml_diff>